<commit_message>
add hithub deesktop detail
</commit_message>
<xml_diff>
--- a/Get to know.docx
+++ b/Get to know.docx
@@ -764,97 +764,121 @@
           </w:tcPr>
           <w:p>
             <w:r>
-              <w:t>https://steria-my.sharepoint.com/personal/manjula_dev</w:t>
+              <w:t>https://steria-my.sharepoint.com/personal/manjula_devadoss_ext_soprasteria_com/_layouts/15/onedrive.aspx</w:t>
+            </w:r>
+          </w:p>
+        </w:tc>
+      </w:tr>
+      <w:tr>
+        <w:tc>
+          <w:tcPr>
+            <w:tcW w:w="2718" w:type="dxa"/>
+          </w:tcPr>
+          <w:p>
+            <w:proofErr w:type="spellStart"/>
+            <w:r>
+              <w:t>Onenote</w:t>
+            </w:r>
+            <w:proofErr w:type="spellEnd"/>
+          </w:p>
+        </w:tc>
+        <w:tc>
+          <w:tcPr>
+            <w:tcW w:w="5130" w:type="dxa"/>
+          </w:tcPr>
+          <w:p/>
+        </w:tc>
+      </w:tr>
+      <w:tr>
+        <w:tc>
+          <w:tcPr>
+            <w:tcW w:w="2718" w:type="dxa"/>
+          </w:tcPr>
+          <w:p>
+            <w:r>
+              <w:t>Share point folder</w:t>
+            </w:r>
+          </w:p>
+        </w:tc>
+        <w:tc>
+          <w:tcPr>
+            <w:tcW w:w="5130" w:type="dxa"/>
+          </w:tcPr>
+          <w:p>
+            <w:r>
+              <w:t>https://steria.sharepoint.com/_layouts/15/sharepoint.aspx</w:t>
+            </w:r>
+          </w:p>
+        </w:tc>
+      </w:tr>
+      <w:tr>
+        <w:tc>
+          <w:tcPr>
+            <w:tcW w:w="2718" w:type="dxa"/>
+          </w:tcPr>
+          <w:p>
+            <w:proofErr w:type="spellStart"/>
+            <w:r>
+              <w:t>Hithub</w:t>
+            </w:r>
+            <w:proofErr w:type="spellEnd"/>
+            <w:r>
+              <w:t xml:space="preserve"> Repository</w:t>
+            </w:r>
+          </w:p>
+        </w:tc>
+        <w:tc>
+          <w:tcPr>
+            <w:tcW w:w="5130" w:type="dxa"/>
+          </w:tcPr>
+          <w:p>
+            <w:proofErr w:type="spellStart"/>
+            <w:r>
+              <w:t>Github</w:t>
+            </w:r>
+            <w:proofErr w:type="spellEnd"/>
+            <w:r>
+              <w:t xml:space="preserve"> Desktop </w:t>
+            </w:r>
+            <w:r>
+              <w:t xml:space="preserve">and </w:t>
+            </w:r>
+            <w:proofErr w:type="spellStart"/>
+            <w:r>
+              <w:t>url</w:t>
+            </w:r>
+            <w:proofErr w:type="spellEnd"/>
+            <w:r>
+              <w:t xml:space="preserve"> added</w:t>
             </w:r>
             <w:bookmarkStart w:id="0" w:name="_GoBack"/>
             <w:bookmarkEnd w:id="0"/>
-            <w:r>
-              <w:t>adoss_ext_soprasteria_com/_layouts/15/onedrive.aspx</w:t>
-            </w:r>
-          </w:p>
-        </w:tc>
-      </w:tr>
-      <w:tr>
-        <w:tc>
-          <w:tcPr>
-            <w:tcW w:w="2718" w:type="dxa"/>
-          </w:tcPr>
-          <w:p>
-            <w:proofErr w:type="spellStart"/>
-            <w:r>
-              <w:t>Onenote</w:t>
-            </w:r>
-            <w:proofErr w:type="spellEnd"/>
-          </w:p>
-        </w:tc>
-        <w:tc>
-          <w:tcPr>
-            <w:tcW w:w="5130" w:type="dxa"/>
-          </w:tcPr>
-          <w:p/>
-        </w:tc>
-      </w:tr>
-      <w:tr>
-        <w:tc>
-          <w:tcPr>
-            <w:tcW w:w="2718" w:type="dxa"/>
-          </w:tcPr>
-          <w:p>
-            <w:r>
-              <w:t>Share point folder</w:t>
-            </w:r>
-          </w:p>
-        </w:tc>
-        <w:tc>
-          <w:tcPr>
-            <w:tcW w:w="5130" w:type="dxa"/>
-          </w:tcPr>
-          <w:p>
-            <w:r>
-              <w:t>https://steria.sharepoint.com/_layouts/15/sharepoint.aspx</w:t>
-            </w:r>
-          </w:p>
-        </w:tc>
-      </w:tr>
-      <w:tr>
-        <w:tc>
-          <w:tcPr>
-            <w:tcW w:w="2718" w:type="dxa"/>
-          </w:tcPr>
-          <w:p>
-            <w:proofErr w:type="spellStart"/>
-            <w:r>
-              <w:t>Hithub</w:t>
-            </w:r>
-            <w:proofErr w:type="spellEnd"/>
-            <w:r>
-              <w:t xml:space="preserve"> Repository</w:t>
-            </w:r>
-          </w:p>
-        </w:tc>
-        <w:tc>
-          <w:tcPr>
-            <w:tcW w:w="5130" w:type="dxa"/>
-          </w:tcPr>
-          <w:p>
-            <w:proofErr w:type="spellStart"/>
-            <w:r>
-              <w:t>Github</w:t>
-            </w:r>
-            <w:proofErr w:type="spellEnd"/>
-            <w:r>
-              <w:t xml:space="preserve"> Desktop </w:t>
-            </w:r>
-          </w:p>
-          <w:p>
-            <w:hyperlink r:id="rId9" w:history="1">
-              <w:r>
-                <w:rPr>
-                  <w:rStyle w:val="Hyperlink"/>
-                </w:rPr>
-                <w:t>Logi</w:t>
-              </w:r>
-            </w:hyperlink>
+          </w:p>
+          <w:p>
+            <w:r>
+              <w:fldChar w:fldCharType="begin"/>
+            </w:r>
+            <w:r>
+              <w:instrText xml:space="preserve"> HYPERLINK "mailto:Manjula</w:instrText>
+            </w:r>
+            <w:r>
+              <w:instrText xml:space="preserve">.devadoss@ext.soprasteria.com" </w:instrText>
+            </w:r>
+            <w:r>
+              <w:fldChar w:fldCharType="separate"/>
+            </w:r>
+            <w:r>
+              <w:rPr>
+                <w:rStyle w:val="Hyperlink"/>
+              </w:rPr>
+              <w:t>Logi</w:t>
+            </w:r>
+            <w:r>
+              <w:rPr>
+                <w:rStyle w:val="Hyperlink"/>
+              </w:rPr>
+              <w:fldChar w:fldCharType="end"/>
+            </w:r>
             <w:r>
               <w:t xml:space="preserve">n </w:t>
             </w:r>
@@ -1339,7 +1363,7 @@
         </w:rPr>
         <w:t>    </w:t>
       </w:r>
-      <w:hyperlink r:id="rId10" w:tgtFrame="_blank" w:history="1">
+      <w:hyperlink r:id="rId9" w:tgtFrame="_blank" w:history="1">
         <w:r>
           <w:rPr>
             <w:rStyle w:val="Hyperlink"/>
@@ -1382,7 +1406,7 @@
         </w:rPr>
         <w:t>    </w:t>
       </w:r>
-      <w:hyperlink r:id="rId11" w:tgtFrame="_blank" w:history="1">
+      <w:hyperlink r:id="rId10" w:tgtFrame="_blank" w:history="1">
         <w:r>
           <w:rPr>
             <w:rStyle w:val="Hyperlink"/>
@@ -1481,7 +1505,7 @@
         </w:rPr>
         <w:t>You may find the project design related folder @</w:t>
       </w:r>
-      <w:hyperlink r:id="rId12" w:tgtFrame="_blank" w:history="1">
+      <w:hyperlink r:id="rId11" w:tgtFrame="_blank" w:history="1">
         <w:r>
           <w:rPr>
             <w:rStyle w:val="Hyperlink"/>
@@ -1543,7 +1567,7 @@
         </w:rPr>
         <w:t>For existing TT231 storyboards works, they can be found in</w:t>
       </w:r>
-      <w:hyperlink r:id="rId13" w:tgtFrame="_blank" w:history="1">
+      <w:hyperlink r:id="rId12" w:tgtFrame="_blank" w:history="1">
         <w:r>
           <w:rPr>
             <w:rStyle w:val="Hyperlink"/>
@@ -1595,7 +1619,7 @@
         </w:rPr>
         <w:t>As TT231 is still under design phase, you may refer some old system features by studying the old system manuals </w:t>
       </w:r>
-      <w:hyperlink r:id="rId14" w:tgtFrame="_blank" w:history="1">
+      <w:hyperlink r:id="rId13" w:tgtFrame="_blank" w:history="1">
         <w:r>
           <w:rPr>
             <w:rStyle w:val="Hyperlink"/>
@@ -1789,7 +1813,7 @@
             <w:tcW w:w="7128" w:type="dxa"/>
           </w:tcPr>
           <w:p>
-            <w:hyperlink r:id="rId15" w:history="1">
+            <w:hyperlink r:id="rId14" w:history="1">
               <w:r>
                 <w:rPr>
                   <w:rStyle w:val="Hyperlink"/>
@@ -1816,7 +1840,7 @@
             <w:tcW w:w="7128" w:type="dxa"/>
           </w:tcPr>
           <w:p>
-            <w:hyperlink r:id="rId16" w:history="1">
+            <w:hyperlink r:id="rId15" w:history="1">
               <w:r>
                 <w:rPr>
                   <w:rStyle w:val="Hyperlink"/>
@@ -1952,7 +1976,7 @@
             <w:tcW w:w="7128" w:type="dxa"/>
           </w:tcPr>
           <w:p>
-            <w:hyperlink r:id="rId17" w:history="1">
+            <w:hyperlink r:id="rId16" w:history="1">
               <w:r>
                 <w:rPr>
                   <w:rStyle w:val="Hyperlink"/>
@@ -1979,7 +2003,7 @@
             <w:tcW w:w="7128" w:type="dxa"/>
           </w:tcPr>
           <w:p>
-            <w:hyperlink r:id="rId18" w:history="1">
+            <w:hyperlink r:id="rId17" w:history="1">
               <w:r>
                 <w:rPr>
                   <w:rStyle w:val="Hyperlink"/>
@@ -2053,7 +2077,7 @@
             <w:tcW w:w="7128" w:type="dxa"/>
           </w:tcPr>
           <w:p>
-            <w:hyperlink r:id="rId19" w:history="1">
+            <w:hyperlink r:id="rId18" w:history="1">
               <w:r>
                 <w:rPr>
                   <w:rStyle w:val="Hyperlink"/>

</xml_diff>

<commit_message>
login and zone page commited
</commit_message>
<xml_diff>
--- a/Get to know.docx
+++ b/Get to know.docx
@@ -2241,6 +2241,149 @@
       </w:pPr>
       <w:r>
         <w:lastRenderedPageBreak/>
+        <w:t xml:space="preserve">Software Installation </w:t>
+      </w:r>
+    </w:p>
+    <w:p>
+      <w:pPr>
+        <w:pStyle w:val="ListParagraph"/>
+        <w:numPr>
+          <w:ilvl w:val="0"/>
+          <w:numId w:val="10"/>
+        </w:numPr>
+      </w:pPr>
+      <w:r>
+        <w:t>jdk1.8.0_201</w:t>
+      </w:r>
+    </w:p>
+    <w:p>
+      <w:pPr>
+        <w:pStyle w:val="ListParagraph"/>
+        <w:numPr>
+          <w:ilvl w:val="0"/>
+          <w:numId w:val="10"/>
+        </w:numPr>
+      </w:pPr>
+      <w:r>
+        <w:rPr>
+          <w:rFonts w:ascii="Segoe UI" w:hAnsi="Segoe UI" w:cs="Segoe UI"/>
+          <w:sz w:val="18"/>
+          <w:szCs w:val="18"/>
+        </w:rPr>
+        <w:t>Eclipse IDE for Java Developers</w:t>
+      </w:r>
+      <w:r>
+        <w:rPr>
+          <w:rFonts w:ascii="Segoe UI" w:hAnsi="Segoe UI" w:cs="Segoe UI"/>
+          <w:sz w:val="18"/>
+          <w:szCs w:val="18"/>
+        </w:rPr>
+        <w:t xml:space="preserve"> (Nano)</w:t>
+      </w:r>
+    </w:p>
+    <w:p>
+      <w:pPr>
+        <w:pStyle w:val="ListParagraph"/>
+        <w:numPr>
+          <w:ilvl w:val="0"/>
+          <w:numId w:val="10"/>
+        </w:numPr>
+      </w:pPr>
+      <w:r>
+        <w:t>apache-tomcat-9.0.16</w:t>
+      </w:r>
+    </w:p>
+    <w:p>
+      <w:pPr>
+        <w:pStyle w:val="ListParagraph"/>
+        <w:numPr>
+          <w:ilvl w:val="0"/>
+          <w:numId w:val="10"/>
+        </w:numPr>
+      </w:pPr>
+      <w:r>
+        <w:t>apache-maven-3.6.0</w:t>
+      </w:r>
+    </w:p>
+    <w:p>
+      <w:pPr>
+        <w:pStyle w:val="ListParagraph"/>
+        <w:numPr>
+          <w:ilvl w:val="0"/>
+          <w:numId w:val="10"/>
+        </w:numPr>
+      </w:pPr>
+      <w:proofErr w:type="spellStart"/>
+      <w:r>
+        <w:t>Giphub</w:t>
+      </w:r>
+      <w:proofErr w:type="spellEnd"/>
+      <w:r>
+        <w:t xml:space="preserve"> Desktop - </w:t>
+      </w:r>
+      <w:hyperlink r:id="rId20" w:history="1">
+        <w:r>
+          <w:rPr>
+            <w:rStyle w:val="Hyperlink"/>
+          </w:rPr>
+          <w:t>https://desktop.github.com/</w:t>
+        </w:r>
+      </w:hyperlink>
+    </w:p>
+    <w:p>
+      <w:pPr>
+        <w:pStyle w:val="ListParagraph"/>
+        <w:numPr>
+          <w:ilvl w:val="0"/>
+          <w:numId w:val="10"/>
+        </w:numPr>
+      </w:pPr>
+      <w:r>
+        <w:t xml:space="preserve">Bootstrap / Note </w:t>
+      </w:r>
+      <w:proofErr w:type="spellStart"/>
+      <w:r>
+        <w:t>js</w:t>
+      </w:r>
+      <w:proofErr w:type="spellEnd"/>
+      <w:r>
+        <w:t xml:space="preserve"> / </w:t>
+      </w:r>
+      <w:bookmarkStart w:id="0" w:name="_GoBack"/>
+      <w:bookmarkEnd w:id="0"/>
+      <w:r>
+        <w:t xml:space="preserve">Angular </w:t>
+      </w:r>
+      <w:proofErr w:type="spellStart"/>
+      <w:r>
+        <w:t>Js</w:t>
+      </w:r>
+      <w:proofErr w:type="spellEnd"/>
+      <w:r>
+        <w:t xml:space="preserve"> </w:t>
+      </w:r>
+    </w:p>
+    <w:p>
+      <w:pPr>
+        <w:rPr>
+          <w:rFonts w:asciiTheme="majorHAnsi" w:eastAsiaTheme="majorEastAsia" w:hAnsiTheme="majorHAnsi" w:cstheme="majorBidi"/>
+          <w:b/>
+          <w:bCs/>
+          <w:color w:val="365F91" w:themeColor="accent1" w:themeShade="BF"/>
+          <w:sz w:val="28"/>
+          <w:szCs w:val="28"/>
+        </w:rPr>
+      </w:pPr>
+      <w:r>
+        <w:br w:type="page"/>
+      </w:r>
+    </w:p>
+    <w:p>
+      <w:pPr>
+        <w:pStyle w:val="Heading1"/>
+      </w:pPr>
+      <w:r>
+        <w:lastRenderedPageBreak/>
         <w:t xml:space="preserve">More Detail </w:t>
       </w:r>
     </w:p>
@@ -2330,13 +2473,7 @@
         <w:spacing w:after="0" w:line="240" w:lineRule="auto"/>
       </w:pPr>
       <w:r>
-        <w:t>U</w:t>
-      </w:r>
-      <w:r>
-        <w:t>nderstand</w:t>
-      </w:r>
-      <w:r>
-        <w:t xml:space="preserve"> and Practice</w:t>
+        <w:t>Understand and Practice</w:t>
       </w:r>
     </w:p>
     <w:p>
@@ -2424,8 +2561,6 @@
       <w:r>
         <w:t>G</w:t>
       </w:r>
-      <w:bookmarkStart w:id="0" w:name="_GoBack"/>
-      <w:bookmarkEnd w:id="0"/>
       <w:r>
         <w:t>et icon from UI developer</w:t>
       </w:r>
@@ -2495,10 +2630,7 @@
         <w:spacing w:after="0" w:line="240" w:lineRule="auto"/>
       </w:pPr>
       <w:r>
-        <w:t>Approa</w:t>
-      </w:r>
-      <w:r>
-        <w:t>ch for demo:</w:t>
+        <w:t>Approach for demo:</w:t>
       </w:r>
     </w:p>
     <w:p>
@@ -3380,6 +3512,95 @@
     </w:lvl>
   </w:abstractNum>
   <w:abstractNum w:abstractNumId="6">
+    <w:nsid w:val="61E85289"/>
+    <w:multiLevelType w:val="hybridMultilevel"/>
+    <w:tmpl w:val="D88AA12C"/>
+    <w:lvl w:ilvl="0" w:tplc="0409000F">
+      <w:start w:val="1"/>
+      <w:numFmt w:val="decimal"/>
+      <w:lvlText w:val="%1."/>
+      <w:lvlJc w:val="left"/>
+      <w:pPr>
+        <w:ind w:left="720" w:hanging="360"/>
+      </w:pPr>
+      <w:rPr>
+        <w:rFonts w:hint="default"/>
+      </w:rPr>
+    </w:lvl>
+    <w:lvl w:ilvl="1" w:tplc="04090019" w:tentative="1">
+      <w:start w:val="1"/>
+      <w:numFmt w:val="lowerLetter"/>
+      <w:lvlText w:val="%2."/>
+      <w:lvlJc w:val="left"/>
+      <w:pPr>
+        <w:ind w:left="1440" w:hanging="360"/>
+      </w:pPr>
+    </w:lvl>
+    <w:lvl w:ilvl="2" w:tplc="0409001B" w:tentative="1">
+      <w:start w:val="1"/>
+      <w:numFmt w:val="lowerRoman"/>
+      <w:lvlText w:val="%3."/>
+      <w:lvlJc w:val="right"/>
+      <w:pPr>
+        <w:ind w:left="2160" w:hanging="180"/>
+      </w:pPr>
+    </w:lvl>
+    <w:lvl w:ilvl="3" w:tplc="0409000F" w:tentative="1">
+      <w:start w:val="1"/>
+      <w:numFmt w:val="decimal"/>
+      <w:lvlText w:val="%4."/>
+      <w:lvlJc w:val="left"/>
+      <w:pPr>
+        <w:ind w:left="2880" w:hanging="360"/>
+      </w:pPr>
+    </w:lvl>
+    <w:lvl w:ilvl="4" w:tplc="04090019" w:tentative="1">
+      <w:start w:val="1"/>
+      <w:numFmt w:val="lowerLetter"/>
+      <w:lvlText w:val="%5."/>
+      <w:lvlJc w:val="left"/>
+      <w:pPr>
+        <w:ind w:left="3600" w:hanging="360"/>
+      </w:pPr>
+    </w:lvl>
+    <w:lvl w:ilvl="5" w:tplc="0409001B" w:tentative="1">
+      <w:start w:val="1"/>
+      <w:numFmt w:val="lowerRoman"/>
+      <w:lvlText w:val="%6."/>
+      <w:lvlJc w:val="right"/>
+      <w:pPr>
+        <w:ind w:left="4320" w:hanging="180"/>
+      </w:pPr>
+    </w:lvl>
+    <w:lvl w:ilvl="6" w:tplc="0409000F" w:tentative="1">
+      <w:start w:val="1"/>
+      <w:numFmt w:val="decimal"/>
+      <w:lvlText w:val="%7."/>
+      <w:lvlJc w:val="left"/>
+      <w:pPr>
+        <w:ind w:left="5040" w:hanging="360"/>
+      </w:pPr>
+    </w:lvl>
+    <w:lvl w:ilvl="7" w:tplc="04090019" w:tentative="1">
+      <w:start w:val="1"/>
+      <w:numFmt w:val="lowerLetter"/>
+      <w:lvlText w:val="%8."/>
+      <w:lvlJc w:val="left"/>
+      <w:pPr>
+        <w:ind w:left="5760" w:hanging="360"/>
+      </w:pPr>
+    </w:lvl>
+    <w:lvl w:ilvl="8" w:tplc="0409001B" w:tentative="1">
+      <w:start w:val="1"/>
+      <w:numFmt w:val="lowerRoman"/>
+      <w:lvlText w:val="%9."/>
+      <w:lvlJc w:val="right"/>
+      <w:pPr>
+        <w:ind w:left="6480" w:hanging="180"/>
+      </w:pPr>
+    </w:lvl>
+  </w:abstractNum>
+  <w:abstractNum w:abstractNumId="7">
     <w:nsid w:val="68B076BE"/>
     <w:multiLevelType w:val="multilevel"/>
     <w:tmpl w:val="57F82EA0"/>
@@ -3528,7 +3749,7 @@
       </w:rPr>
     </w:lvl>
   </w:abstractNum>
-  <w:abstractNum w:abstractNumId="7">
+  <w:abstractNum w:abstractNumId="8">
     <w:nsid w:val="6D2C797C"/>
     <w:multiLevelType w:val="multilevel"/>
     <w:tmpl w:val="C394A856"/>
@@ -3677,7 +3898,7 @@
       </w:rPr>
     </w:lvl>
   </w:abstractNum>
-  <w:abstractNum w:abstractNumId="8">
+  <w:abstractNum w:abstractNumId="9">
     <w:nsid w:val="721D2021"/>
     <w:multiLevelType w:val="hybridMultilevel"/>
     <w:tmpl w:val="EB781E82"/>
@@ -3773,16 +3994,16 @@
     <w:abstractNumId w:val="0"/>
   </w:num>
   <w:num w:numId="3">
-    <w:abstractNumId w:val="8"/>
+    <w:abstractNumId w:val="9"/>
   </w:num>
   <w:num w:numId="4">
-    <w:abstractNumId w:val="6"/>
+    <w:abstractNumId w:val="7"/>
   </w:num>
   <w:num w:numId="5">
     <w:abstractNumId w:val="1"/>
   </w:num>
   <w:num w:numId="6">
-    <w:abstractNumId w:val="7"/>
+    <w:abstractNumId w:val="8"/>
   </w:num>
   <w:num w:numId="7">
     <w:abstractNumId w:val="4"/>
@@ -3792,6 +4013,9 @@
   </w:num>
   <w:num w:numId="9">
     <w:abstractNumId w:val="5"/>
+  </w:num>
+  <w:num w:numId="10">
+    <w:abstractNumId w:val="6"/>
   </w:num>
 </w:numbering>
 </file>

</xml_diff>